<commit_message>
implementacja metronomu i badania poprawności akordów
</commit_message>
<xml_diff>
--- a/Praca.docx
+++ b/Praca.docx
@@ -1,6 +1,7 @@
 
 <file path=word/document.xml><?xml version="1.0" encoding="utf-8"?>
 <w:document xmlns:wpc="http://schemas.microsoft.com/office/word/2010/wordprocessingCanvas" xmlns:mc="http://schemas.openxmlformats.org/markup-compatibility/2006" xmlns:o="urn:schemas-microsoft-com:office:office" xmlns:r="http://schemas.openxmlformats.org/officeDocument/2006/relationships" xmlns:m="http://schemas.openxmlformats.org/officeDocument/2006/math" xmlns:v="urn:schemas-microsoft-com:vml" xmlns:wp14="http://schemas.microsoft.com/office/word/2010/wordprocessingDrawing" xmlns:wp="http://schemas.openxmlformats.org/drawingml/2006/wordprocessingDrawing" xmlns:w10="urn:schemas-microsoft-com:office:word" xmlns:w="http://schemas.openxmlformats.org/wordprocessingml/2006/main" xmlns:w14="http://schemas.microsoft.com/office/word/2010/wordml" xmlns:w15="http://schemas.microsoft.com/office/word/2012/wordml" xmlns:wpg="http://schemas.microsoft.com/office/word/2010/wordprocessingGroup" xmlns:wpi="http://schemas.microsoft.com/office/word/2010/wordprocessingInk" xmlns:wne="http://schemas.microsoft.com/office/word/2006/wordml" xmlns:wps="http://schemas.microsoft.com/office/word/2010/wordprocessingShape" mc:Ignorable="w14 w15 wp14">
+  <w:background w:color="FFFFFF" w:themeColor="background1"/>
   <w:body>
     <w:p>
       <w:pPr>
@@ -35,13 +36,7 @@
         <w:rPr>
           <w:color w:val="auto"/>
         </w:rPr>
-        <w:t>O</w:t>
-      </w:r>
-      <w:r>
-        <w:rPr>
-          <w:color w:val="auto"/>
-        </w:rPr>
-        <w:t>pis rozwiązywanego problemu</w:t>
+        <w:t>Opis rozwiązywanego problemu</w:t>
       </w:r>
     </w:p>
     <w:p>
@@ -257,13 +252,7 @@
         <w:rPr>
           <w:color w:val="auto"/>
         </w:rPr>
-        <w:t>Biblioteka TarsosDSP</w:t>
-      </w:r>
-      <w:r>
-        <w:rPr>
-          <w:color w:val="auto"/>
-        </w:rPr>
-        <w:t xml:space="preserve"> </w:t>
+        <w:t xml:space="preserve">Biblioteka TarsosDSP </w:t>
       </w:r>
     </w:p>
     <w:p>
@@ -604,13 +593,7 @@
           <w:color w:val="auto"/>
         </w:rPr>
         <w:lastRenderedPageBreak/>
-        <w:t xml:space="preserve">Opis rozwiązywanego </w:t>
-      </w:r>
-      <w:r>
-        <w:rPr>
-          <w:color w:val="auto"/>
-        </w:rPr>
-        <w:t>problemu</w:t>
+        <w:t>Opis rozwiązywanego problemu</w:t>
       </w:r>
     </w:p>
     <w:p>
@@ -645,14 +628,7 @@
           <w:color w:val="auto"/>
           <w:sz w:val="24"/>
         </w:rPr>
-        <w:t>Stawiając pierwsze kroki w nauce gry na instrumencie</w:t>
-      </w:r>
-      <w:r>
-        <w:rPr>
-          <w:color w:val="auto"/>
-          <w:sz w:val="24"/>
-        </w:rPr>
-        <w:t xml:space="preserve"> wielu zastanawiało się jak to zrobić. Oczywiście mam ty na myśli tych młodych muzyków, którzy chcieli się nauczyć samemu grać na wybranym instrumencie. Przed młodym muzykiem stawiane są trudne, jak na razie, działania. </w:t>
+        <w:t xml:space="preserve">Stawiając pierwsze kroki w nauce gry na instrumencie wielu zastanawiało się jak to zrobić. Oczywiście mam ty na myśli tych młodych muzyków, którzy chcieli się nauczyć samemu grać na wybranym instrumencie. Przed młodym muzykiem stawiane są trudne, jak na razie, działania. </w:t>
       </w:r>
     </w:p>
     <w:p>
@@ -1205,14 +1181,7 @@
           <w:color w:val="auto"/>
           <w:sz w:val="24"/>
         </w:rPr>
-        <w:t>Wysoko poziomowy język programowania</w:t>
-      </w:r>
-      <w:r>
-        <w:rPr>
-          <w:color w:val="auto"/>
-          <w:sz w:val="24"/>
-        </w:rPr>
-        <w:t xml:space="preserve"> utworzony przez Sun Microsystems w 1995 roku. Język ten wykorzystywany jest w aplikacjach deskoptowych, aplikacjach mobilnych oraz aplikacjach webowych</w:t>
+        <w:t>Wysoko poziomowy język programowania utworzony przez Sun Microsystems w 1995 roku. Język ten wykorzystywany jest w aplikacjach deskoptowych, aplikacjach mobilnych oraz aplikacjach webowych</w:t>
       </w:r>
       <w:r>
         <w:rPr>
@@ -1515,14 +1484,7 @@
           <w:color w:val="auto"/>
           <w:sz w:val="24"/>
         </w:rPr>
-        <w:t>Authentication</w:t>
-      </w:r>
-      <w:r>
-        <w:rPr>
-          <w:color w:val="auto"/>
-          <w:sz w:val="24"/>
-        </w:rPr>
-        <w:t xml:space="preserve"> </w:t>
+        <w:t xml:space="preserve">Authentication </w:t>
       </w:r>
       <w:r>
         <w:rPr>
@@ -1547,13 +1509,7 @@
         <w:rPr>
           <w:color w:val="auto"/>
         </w:rPr>
-        <w:t>GIMP</w:t>
-      </w:r>
-      <w:r>
-        <w:rPr>
-          <w:color w:val="auto"/>
-        </w:rPr>
-        <w:t xml:space="preserve"> </w:t>
+        <w:t xml:space="preserve">GIMP </w:t>
       </w:r>
     </w:p>
     <w:p>
@@ -1828,19 +1784,7 @@
         <w:rPr>
           <w:color w:val="auto"/>
         </w:rPr>
-        <w:t>) oraz Drop-D (</w:t>
-      </w:r>
-      <w:r>
-        <w:rPr>
-          <w:color w:val="auto"/>
-        </w:rPr>
-        <w:t>DGCFAD</w:t>
-      </w:r>
-      <w:r>
-        <w:rPr>
-          <w:color w:val="auto"/>
-        </w:rPr>
-        <w:t xml:space="preserve"> – dźwięk </w:t>
+        <w:t xml:space="preserve">) oraz Drop-D (DGCFAD – dźwięk </w:t>
       </w:r>
       <w:r>
         <w:rPr>
@@ -2026,23 +1970,7 @@
           <w:sz w:val="24"/>
           <w:szCs w:val="24"/>
         </w:rPr>
-        <w:t xml:space="preserve"> Po włączeniu programu za pomocą narzędzia Android Studio po lewej stronie ujrzymy taką strukturę folderów. Jest to wygląd folderów stworzonych przez IDE pod Androida. W przypadku gdy ustawimy, że chcemy zobaczyć faktyczny wygląd sturktury folderów wygląd ten nieco się zmieni. Przykładem tego może być folder z układem elementów na ekranie (folder layout). W rzeczywistości jest tam folder o nazwie „layouts” a w nim poszczególne foldery, które odpowiadają za poszczególne elementy – (items – wygląd elementów dołączanych do poszczególnych aktywności, chords – wszystkie układy elementów dla czynności związanych z poprawnością akordów, profile – wszystkie wkłady aktywności dla okien dotyczących logowania, rejestracji i zarządzania kontem oraz </w:t>
-      </w:r>
-      <w:r>
-        <w:rPr>
-          <w:color w:val="auto"/>
-          <w:sz w:val="24"/>
-          <w:szCs w:val="24"/>
-        </w:rPr>
-        <w:t xml:space="preserve">activity – definiuje wygląd pozostałych </w:t>
-      </w:r>
-      <w:r>
-        <w:rPr>
-          <w:color w:val="auto"/>
-          <w:sz w:val="24"/>
-          <w:szCs w:val="24"/>
-        </w:rPr>
-        <w:t xml:space="preserve">aktywności). </w:t>
+        <w:t xml:space="preserve"> Po włączeniu programu za pomocą narzędzia Android Studio po lewej stronie ujrzymy taką strukturę folderów. Jest to wygląd folderów stworzonych przez IDE pod Androida. W przypadku gdy ustawimy, że chcemy zobaczyć faktyczny wygląd sturktury folderów wygląd ten nieco się zmieni. Przykładem tego może być folder z układem elementów na ekranie (folder layout). W rzeczywistości jest tam folder o nazwie „layouts” a w nim poszczególne foldery, które odpowiadają za poszczególne elementy – (items – wygląd elementów dołączanych do poszczególnych aktywności, chords – wszystkie układy elementów dla czynności związanych z poprawnością akordów, profile – wszystkie wkłady aktywności dla okien dotyczących logowania, rejestracji i zarządzania kontem oraz activity – definiuje wygląd pozostałych aktywności). </w:t>
       </w:r>
     </w:p>
     <w:p>
@@ -2099,7 +2027,7 @@
         </w:rPr>
         <w:lastRenderedPageBreak/>
         <w:drawing>
-          <wp:inline distT="0" distB="0" distL="0" distR="0">
+          <wp:inline distT="0" distB="0" distL="0" distR="0" wp14:anchorId="39A94B02" wp14:editId="2EAF6BC9">
             <wp:extent cx="4952365" cy="8893175"/>
             <wp:effectExtent l="0" t="0" r="635" b="3175"/>
             <wp:docPr id="3" name="Obraz 3"/>
@@ -2200,7 +2128,7 @@
             <v:path o:extrusionok="f" gradientshapeok="t" o:connecttype="rect"/>
             <o:lock v:ext="edit" aspectratio="t"/>
           </v:shapetype>
-          <v:shape id="_x0000_i1025" type="#_x0000_t75" style="width:364.45pt;height:210.25pt">
+          <v:shape id="_x0000_i1025" type="#_x0000_t75" style="width:364.8pt;height:210pt">
             <v:imagedata r:id="rId8" o:title="strojenie"/>
           </v:shape>
         </w:pict>
@@ -2282,23 +2210,7 @@
           <w:sz w:val="24"/>
           <w:szCs w:val="24"/>
         </w:rPr>
-        <w:t xml:space="preserve"> (ang. </w:t>
-      </w:r>
-      <w:r>
-        <w:rPr>
-          <w:color w:val="auto"/>
-          <w:sz w:val="24"/>
-          <w:szCs w:val="24"/>
-        </w:rPr>
-        <w:t>Fast Fourier Transform</w:t>
-      </w:r>
-      <w:r>
-        <w:rPr>
-          <w:color w:val="auto"/>
-          <w:sz w:val="24"/>
-          <w:szCs w:val="24"/>
-        </w:rPr>
-        <w:t xml:space="preserve">). Funkcja ta jest uruchamiana na osobnym wątku aby nie blokowała ona działania aplikacji. </w:t>
+        <w:t xml:space="preserve"> (ang. Fast Fourier Transform). Funkcja ta jest uruchamiana na osobnym wątku aby nie blokowała ona działania aplikacji. </w:t>
       </w:r>
     </w:p>
     <w:p>
@@ -2368,8 +2280,6 @@
           <w:szCs w:val="24"/>
         </w:rPr>
       </w:pPr>
-      <w:bookmarkStart w:id="0" w:name="_GoBack"/>
-      <w:bookmarkEnd w:id="0"/>
       <w:r>
         <w:rPr>
           <w:color w:val="auto"/>
@@ -2401,9 +2311,13 @@
         <w:jc w:val="center"/>
       </w:pPr>
       <w:r>
+        <w:rPr>
+          <w:noProof/>
+          <w:lang w:eastAsia="pl-PL"/>
+        </w:rPr>
         <w:lastRenderedPageBreak/>
         <w:drawing>
-          <wp:inline distT="0" distB="0" distL="0" distR="0" wp14:anchorId="0032C540" wp14:editId="3AF433B5">
+          <wp:inline distT="0" distB="0" distL="0" distR="0" wp14:anchorId="1AC6D29E" wp14:editId="588AADA5">
             <wp:extent cx="5760720" cy="2469515"/>
             <wp:effectExtent l="0" t="0" r="0" b="6985"/>
             <wp:docPr id="1" name="Obraz 1"/>
@@ -2458,7 +2372,7 @@
           <w:color w:val="auto"/>
         </w:rPr>
         <w:pict>
-          <v:shape id="_x0000_i1026" type="#_x0000_t75" style="width:295pt;height:329.4pt">
+          <v:shape id="_x0000_i1026" type="#_x0000_t75" style="width:295.2pt;height:329.4pt">
             <v:imagedata r:id="rId10" o:title="strojenie - pojedynczo"/>
           </v:shape>
         </w:pict>
@@ -2475,12 +2389,14 @@
     <w:p>
       <w:pPr>
         <w:rPr>
-          <w:sz w:val="24"/>
-          <w:szCs w:val="24"/>
-        </w:rPr>
-      </w:pPr>
-      <w:r>
-        <w:rPr>
+          <w:rFonts w:asciiTheme="majorHAnsi" w:hAnsiTheme="majorHAnsi" w:cstheme="majorHAnsi"/>
+          <w:sz w:val="24"/>
+          <w:szCs w:val="24"/>
+        </w:rPr>
+      </w:pPr>
+      <w:r>
+        <w:rPr>
+          <w:rFonts w:asciiTheme="majorHAnsi" w:hAnsiTheme="majorHAnsi" w:cstheme="majorHAnsi"/>
           <w:sz w:val="24"/>
           <w:szCs w:val="24"/>
         </w:rPr>
@@ -2488,18 +2404,20 @@
       </w:r>
       <w:r>
         <w:rPr>
-          <w:sz w:val="24"/>
-          <w:szCs w:val="24"/>
-        </w:rPr>
-        <w:t xml:space="preserve">której najbliżej znajduj się dźwięk. Każda ze strun na przypisana częstotliwość dzięki czemu aplikacja jest w stanie określić, do której ze </w:t>
-      </w:r>
-      <w:r>
-        <w:rPr>
+          <w:rFonts w:asciiTheme="majorHAnsi" w:hAnsiTheme="majorHAnsi" w:cstheme="majorHAnsi"/>
+          <w:sz w:val="24"/>
+          <w:szCs w:val="24"/>
+        </w:rPr>
+        <w:t xml:space="preserve">której najbliżej znajduj się dźwięk. Każda ze strun na przypisana częstotliwość dzięki czemu aplikacja jest w stanie określić, do której ze częstotliwości jest </w:t>
+      </w:r>
+      <w:r>
+        <w:rPr>
+          <w:rFonts w:asciiTheme="majorHAnsi" w:hAnsiTheme="majorHAnsi" w:cstheme="majorHAnsi"/>
           <w:sz w:val="24"/>
           <w:szCs w:val="24"/>
         </w:rPr>
         <w:lastRenderedPageBreak/>
-        <w:t>częstotliwości jest najbardziej przybliżona częstotliwość odczytana przez mikrofon. Następnie aplikacja wskazuje która struna, według częstotliwości, jest grana i wskazuje jak bardzo ta częstotliwość jest inna do wymaganej (to samo dzieje się dla działania aplikacji w trybie strojenia jednej struny).</w:t>
+        <w:t>najbardziej przybliżona częstotliwość odczytana przez mikrofon. Następnie aplikacja wskazuje która struna, według częstotliwości, jest grana i wskazuje jak bardzo ta częstotliwość jest inna do wymaganej (to samo dzieje się dla działania aplikacji w trybie strojenia jednej struny).</w:t>
       </w:r>
     </w:p>
     <w:p>
@@ -2508,7 +2426,7 @@
       </w:pPr>
       <w:r>
         <w:pict>
-          <v:shape id="_x0000_i1027" type="#_x0000_t75" style="width:279.7pt;height:325.6pt">
+          <v:shape id="_x0000_i1027" type="#_x0000_t75" style="width:279.6pt;height:325.8pt">
             <v:imagedata r:id="rId11" o:title="strojenie - wszystkie"/>
           </v:shape>
         </w:pict>
@@ -2517,40 +2435,41 @@
     <w:p>
       <w:pPr>
         <w:jc w:val="center"/>
-      </w:pPr>
-      <w:r>
-        <w:t>Dia</w:t>
-      </w:r>
-      <w:r>
-        <w:t>gram sekwencji strojenia wszystkich strun w gitarze</w:t>
-      </w:r>
-    </w:p>
-    <w:p>
-      <w:pPr>
-        <w:rPr>
-          <w:sz w:val="24"/>
-        </w:rPr>
-      </w:pPr>
-      <w:r>
-        <w:rPr>
-          <w:sz w:val="24"/>
-        </w:rPr>
-        <w:t xml:space="preserve">Sprawdzenie czy dany dźwięk jest najbardziej zbliżony do którejś ze częstotliwości  </w:t>
-      </w:r>
-      <w:r>
-        <w:rPr>
-          <w:sz w:val="24"/>
-        </w:rPr>
-        <w:t>przypisanych do strun odbywa się poprzez metodę dostępną w klasie Notes</w:t>
-      </w:r>
-      <w:r>
-        <w:rPr>
+        <w:rPr>
+          <w:rFonts w:asciiTheme="majorHAnsi" w:hAnsiTheme="majorHAnsi" w:cstheme="majorHAnsi"/>
+        </w:rPr>
+      </w:pPr>
+      <w:r>
+        <w:rPr>
+          <w:rFonts w:asciiTheme="majorHAnsi" w:hAnsiTheme="majorHAnsi" w:cstheme="majorHAnsi"/>
+        </w:rPr>
+        <w:t>Diagram sekwencji strojenia wszystkich strun w gitarze</w:t>
+      </w:r>
+    </w:p>
+    <w:p>
+      <w:pPr>
+        <w:rPr>
+          <w:rFonts w:asciiTheme="majorHAnsi" w:hAnsiTheme="majorHAnsi" w:cstheme="majorHAnsi"/>
+          <w:sz w:val="24"/>
+        </w:rPr>
+      </w:pPr>
+      <w:r>
+        <w:rPr>
+          <w:rFonts w:asciiTheme="majorHAnsi" w:hAnsiTheme="majorHAnsi" w:cstheme="majorHAnsi"/>
+          <w:sz w:val="24"/>
+        </w:rPr>
+        <w:t>Sprawdzenie czy dany dźwięk jest najbardziej zbliżony do którejś ze częstotliwości  przypisanych do strun odbywa się poprzez metodę dostępną w klasie Notes</w:t>
+      </w:r>
+      <w:r>
+        <w:rPr>
+          <w:rFonts w:asciiTheme="majorHAnsi" w:hAnsiTheme="majorHAnsi" w:cstheme="majorHAnsi"/>
           <w:sz w:val="24"/>
         </w:rPr>
         <w:t xml:space="preserve"> nazwaną „getNote” (zdj </w:t>
       </w:r>
       <w:r>
         <w:rPr>
+          <w:rFonts w:asciiTheme="majorHAnsi" w:hAnsiTheme="majorHAnsi" w:cstheme="majorHAnsi"/>
           <w:b/>
           <w:sz w:val="24"/>
         </w:rPr>
@@ -2558,6 +2477,7 @@
       </w:r>
       <w:r>
         <w:rPr>
+          <w:rFonts w:asciiTheme="majorHAnsi" w:hAnsiTheme="majorHAnsi" w:cstheme="majorHAnsi"/>
           <w:sz w:val="24"/>
         </w:rPr>
         <w:t>).</w:t>
@@ -2571,10 +2491,12 @@
       </w:pPr>
       <w:r>
         <w:rPr>
-          <w:sz w:val="24"/>
+          <w:noProof/>
+          <w:sz w:val="24"/>
+          <w:lang w:eastAsia="pl-PL"/>
         </w:rPr>
         <w:drawing>
-          <wp:inline distT="0" distB="0" distL="0" distR="0" wp14:anchorId="5DAA93D6" wp14:editId="1794F9E6">
+          <wp:inline distT="0" distB="0" distL="0" distR="0" wp14:anchorId="5B348043" wp14:editId="082964B5">
             <wp:extent cx="5760720" cy="2254885"/>
             <wp:effectExtent l="0" t="0" r="0" b="0"/>
             <wp:docPr id="4" name="Obraz 4"/>
@@ -2619,15 +2541,24 @@
     <w:p>
       <w:pPr>
         <w:rPr>
-          <w:sz w:val="24"/>
-        </w:rPr>
-      </w:pPr>
-      <w:r>
-        <w:rPr>
+          <w:rFonts w:asciiTheme="majorHAnsi" w:hAnsiTheme="majorHAnsi" w:cstheme="majorHAnsi"/>
+          <w:sz w:val="24"/>
+        </w:rPr>
+      </w:pPr>
+      <w:r>
+        <w:rPr>
+          <w:rFonts w:asciiTheme="majorHAnsi" w:hAnsiTheme="majorHAnsi" w:cstheme="majorHAnsi"/>
+          <w:sz w:val="24"/>
+        </w:rPr>
+        <w:t xml:space="preserve">Na początku sprawdzone zostaje czy w tablicy strun zostały wczytane struny (podczas zmiany strojenia). Następnie zostają utworzone zmienne dla każdej ze strun w tablicy, każda ma typ </w:t>
+      </w:r>
+      <w:r>
+        <w:rPr>
+          <w:rFonts w:asciiTheme="majorHAnsi" w:hAnsiTheme="majorHAnsi" w:cstheme="majorHAnsi"/>
           <w:sz w:val="24"/>
         </w:rPr>
         <w:lastRenderedPageBreak/>
-        <w:t>Na początku sprawdzone zostaje czy w tablicy strun zostały wczytane struny (podczas zmiany strojenia). Następnie zostają utworzone zmienne dla każdej ze strun w tablicy, każda ma typ float i są kolejno odpowiedzialne za częstotliwość aktualnie sprawdzanej struny, sprawdzana częstotliwość oraz różnica tych dwóch zmiennych. Ta różnica zostaje zaokrąglona, a później zostaje pozbawiona znaku. Różnica ta jest sprawdzana pod kątem wielkości i tak jeśli różnica będzie większa niż 20 to zostanie zbadana kolejna struna, a w pozostałych przypadkach zostanie zwrócona tablica z nazwą struny, różnicą oraz poprawną częstotliwością dla danej struny.</w:t>
+        <w:t>float i są kolejno odpowiedzialne za częstotliwość aktualnie sprawdzanej struny, sprawdzana częstotliwość oraz różnica tych dwóch zmiennych. Ta różnica zostaje zaokrąglona, a później zostaje pozbawiona znaku. Różnica ta jest sprawdzana pod kątem wielkości i tak jeśli różnica będzie większa niż 20 to zostanie zbadana kolejna struna, a w pozostałych przypadkach zostanie zwrócona tablica z nazwą struny, różnicą oraz poprawną częstotliwością dla danej struny.</w:t>
       </w:r>
     </w:p>
     <w:p>
@@ -2650,6 +2581,409 @@
     </w:p>
     <w:p>
       <w:pPr>
+        <w:jc w:val="center"/>
+        <w:rPr>
+          <w:sz w:val="24"/>
+        </w:rPr>
+      </w:pPr>
+      <w:r>
+        <w:rPr>
+          <w:noProof/>
+          <w:sz w:val="24"/>
+          <w:lang w:eastAsia="pl-PL"/>
+        </w:rPr>
+        <w:drawing>
+          <wp:inline distT="0" distB="0" distL="0" distR="0" wp14:anchorId="3709297A" wp14:editId="75891039">
+            <wp:extent cx="5049520" cy="3034665"/>
+            <wp:effectExtent l="0" t="0" r="0" b="0"/>
+            <wp:docPr id="5" name="Obraz 5" descr="C:\Users\Gungnir\AppData\Local\Microsoft\Windows\INetCache\Content.Word\metronom.png"/>
+            <wp:cNvGraphicFramePr>
+              <a:graphicFrameLocks xmlns:a="http://schemas.openxmlformats.org/drawingml/2006/main" noChangeAspect="1"/>
+            </wp:cNvGraphicFramePr>
+            <a:graphic xmlns:a="http://schemas.openxmlformats.org/drawingml/2006/main">
+              <a:graphicData uri="http://schemas.openxmlformats.org/drawingml/2006/picture">
+                <pic:pic xmlns:pic="http://schemas.openxmlformats.org/drawingml/2006/picture">
+                  <pic:nvPicPr>
+                    <pic:cNvPr id="0" name="Picture 10" descr="C:\Users\Gungnir\AppData\Local\Microsoft\Windows\INetCache\Content.Word\metronom.png"/>
+                    <pic:cNvPicPr>
+                      <a:picLocks noChangeAspect="1" noChangeArrowheads="1"/>
+                    </pic:cNvPicPr>
+                  </pic:nvPicPr>
+                  <pic:blipFill>
+                    <a:blip r:embed="rId13">
+                      <a:extLst>
+                        <a:ext uri="{28A0092B-C50C-407E-A947-70E740481C1C}">
+                          <a14:useLocalDpi xmlns:a14="http://schemas.microsoft.com/office/drawing/2010/main" val="0"/>
+                        </a:ext>
+                      </a:extLst>
+                    </a:blip>
+                    <a:srcRect/>
+                    <a:stretch>
+                      <a:fillRect/>
+                    </a:stretch>
+                  </pic:blipFill>
+                  <pic:spPr bwMode="auto">
+                    <a:xfrm>
+                      <a:off x="0" y="0"/>
+                      <a:ext cx="5049520" cy="3034665"/>
+                    </a:xfrm>
+                    <a:prstGeom prst="rect">
+                      <a:avLst/>
+                    </a:prstGeom>
+                    <a:noFill/>
+                    <a:ln>
+                      <a:noFill/>
+                    </a:ln>
+                  </pic:spPr>
+                </pic:pic>
+              </a:graphicData>
+            </a:graphic>
+          </wp:inline>
+        </w:drawing>
+      </w:r>
+    </w:p>
+    <w:p>
+      <w:pPr>
+        <w:pStyle w:val="Nagwek2"/>
+        <w:rPr>
+          <w:color w:val="auto"/>
+          <w:sz w:val="24"/>
+          <w:szCs w:val="24"/>
+        </w:rPr>
+      </w:pPr>
+      <w:r>
+        <w:rPr>
+          <w:color w:val="auto"/>
+          <w:sz w:val="24"/>
+        </w:rPr>
+        <w:t xml:space="preserve">Metronom jest dostępny dla użytkowników zalogowanych oraz niezalogowanych. Wygląd okna jest determinowany przez plik XML o nazwie activity_metronome. </w:t>
+      </w:r>
+      <w:r>
+        <w:rPr>
+          <w:color w:val="auto"/>
+          <w:sz w:val="24"/>
+          <w:szCs w:val="24"/>
+        </w:rPr>
+        <w:t>Do niego dołączany jest plik XML z nawigacją dolną aplikacji (plik bottom_nav).</w:t>
+      </w:r>
+      <w:r>
+        <w:rPr>
+          <w:color w:val="auto"/>
+          <w:sz w:val="24"/>
+          <w:szCs w:val="24"/>
+        </w:rPr>
+        <w:t xml:space="preserve"> </w:t>
+      </w:r>
+    </w:p>
+    <w:p>
+      <w:pPr>
+        <w:rPr>
+          <w:rFonts w:asciiTheme="majorHAnsi" w:hAnsiTheme="majorHAnsi" w:cstheme="majorHAnsi"/>
+          <w:sz w:val="24"/>
+        </w:rPr>
+      </w:pPr>
+      <w:r>
+        <w:rPr>
+          <w:rFonts w:asciiTheme="majorHAnsi" w:hAnsiTheme="majorHAnsi" w:cstheme="majorHAnsi"/>
+          <w:sz w:val="24"/>
+        </w:rPr>
+        <w:t>Metronom powinien pozwalać na uruchomienie metronomu oraz pozwa</w:t>
+      </w:r>
+      <w:r>
+        <w:rPr>
+          <w:rFonts w:asciiTheme="majorHAnsi" w:hAnsiTheme="majorHAnsi" w:cstheme="majorHAnsi"/>
+          <w:sz w:val="24"/>
+        </w:rPr>
+        <w:t>lać na zmianę tempa oraz metrum. Uruchomienie metronomu powinno odbywać się</w:t>
+      </w:r>
+      <w:r>
+        <w:rPr>
+          <w:rFonts w:asciiTheme="majorHAnsi" w:hAnsiTheme="majorHAnsi" w:cstheme="majorHAnsi"/>
+          <w:sz w:val="24"/>
+        </w:rPr>
+        <w:t xml:space="preserve"> </w:t>
+      </w:r>
+      <w:r>
+        <w:rPr>
+          <w:rFonts w:asciiTheme="majorHAnsi" w:hAnsiTheme="majorHAnsi" w:cstheme="majorHAnsi"/>
+          <w:sz w:val="24"/>
+        </w:rPr>
+        <w:t xml:space="preserve">na osobnym wątku w aplikacji aby nie zatrzymać działania całej aplikacji. Ponadto dostępne powinny być dwa </w:t>
+      </w:r>
+      <w:r>
+        <w:rPr>
+          <w:rFonts w:asciiTheme="majorHAnsi" w:hAnsiTheme="majorHAnsi" w:cstheme="majorHAnsi"/>
+          <w:sz w:val="24"/>
+        </w:rPr>
+        <w:t>różne</w:t>
+      </w:r>
+      <w:r>
+        <w:rPr>
+          <w:rFonts w:asciiTheme="majorHAnsi" w:hAnsiTheme="majorHAnsi" w:cstheme="majorHAnsi"/>
+          <w:sz w:val="24"/>
+        </w:rPr>
+        <w:t xml:space="preserve"> sygnały dźwiękowe.  </w:t>
+      </w:r>
+    </w:p>
+    <w:p>
+      <w:pPr>
+        <w:rPr>
+          <w:rFonts w:asciiTheme="majorHAnsi" w:hAnsiTheme="majorHAnsi" w:cstheme="majorHAnsi"/>
+          <w:sz w:val="24"/>
+        </w:rPr>
+      </w:pPr>
+      <w:r>
+        <w:rPr>
+          <w:rFonts w:asciiTheme="majorHAnsi" w:hAnsiTheme="majorHAnsi" w:cstheme="majorHAnsi"/>
+          <w:sz w:val="24"/>
+        </w:rPr>
+        <w:t xml:space="preserve">Uruchomienie działania metronomu odbywa się poprzez kliknięcie w przycisk START. Uruchamia on wątek, który sprawdzając aktualny stan ustawień odpowiednio ustawia odległość kolejnego dźwięku. W ustawieniach możemy określić metro oraz tempo w jakim ma działać metronom. Do wyboru są przygotowane osiem możliwych temp oraz jedenaście </w:t>
+      </w:r>
+      <w:r>
+        <w:rPr>
+          <w:rFonts w:asciiTheme="majorHAnsi" w:hAnsiTheme="majorHAnsi" w:cstheme="majorHAnsi"/>
+          <w:b/>
+          <w:sz w:val="24"/>
+        </w:rPr>
+        <w:t>metrów</w:t>
+      </w:r>
+      <w:r>
+        <w:rPr>
+          <w:rFonts w:asciiTheme="majorHAnsi" w:hAnsiTheme="majorHAnsi" w:cstheme="majorHAnsi"/>
+          <w:sz w:val="24"/>
+        </w:rPr>
+        <w:t xml:space="preserve">. Jeśli użytkownik po kliknięciu przycisku START zmieni któryś z tych ustawień metronom zmieni odległość dźwięków i dostosuje ich rodzaj. Działanie wątku zakończy się tylko wtedy gdy użytkownik kliknie przycisk STOP lub przejdzie do innego okna. </w:t>
+      </w:r>
+    </w:p>
+    <w:p>
+      <w:pPr>
+        <w:jc w:val="center"/>
+        <w:rPr>
+          <w:rFonts w:asciiTheme="majorHAnsi" w:hAnsiTheme="majorHAnsi" w:cstheme="majorHAnsi"/>
+          <w:sz w:val="24"/>
+        </w:rPr>
+      </w:pPr>
+      <w:r>
+        <w:rPr>
+          <w:rFonts w:asciiTheme="majorHAnsi" w:hAnsiTheme="majorHAnsi" w:cstheme="majorHAnsi"/>
+          <w:sz w:val="24"/>
+        </w:rPr>
+        <w:lastRenderedPageBreak/>
+        <w:pict>
+          <v:shape id="_x0000_i1028" type="#_x0000_t75" style="width:384pt;height:310.8pt">
+            <v:imagedata r:id="rId14" o:title="metronom"/>
+          </v:shape>
+        </w:pict>
+      </w:r>
+    </w:p>
+    <w:p>
+      <w:pPr>
+        <w:rPr>
+          <w:rFonts w:asciiTheme="majorHAnsi" w:hAnsiTheme="majorHAnsi" w:cstheme="majorHAnsi"/>
+          <w:sz w:val="24"/>
+        </w:rPr>
+      </w:pPr>
+      <w:r>
+        <w:rPr>
+          <w:rFonts w:asciiTheme="majorHAnsi" w:hAnsiTheme="majorHAnsi" w:cstheme="majorHAnsi"/>
+          <w:sz w:val="24"/>
+        </w:rPr>
+        <w:t xml:space="preserve">Aby uniknąć błędów spowodowanych przez brak odpowiednich danych jak i też przepełnieniem pamięci wykorzystany został stan wątku. </w:t>
+      </w:r>
+    </w:p>
+    <w:p>
+      <w:pPr>
+        <w:jc w:val="center"/>
+        <w:rPr>
+          <w:rFonts w:asciiTheme="majorHAnsi" w:hAnsiTheme="majorHAnsi" w:cstheme="majorHAnsi"/>
+          <w:sz w:val="28"/>
+        </w:rPr>
+      </w:pPr>
+      <w:r>
+        <w:rPr>
+          <w:rFonts w:asciiTheme="majorHAnsi" w:hAnsiTheme="majorHAnsi" w:cstheme="majorHAnsi"/>
+          <w:noProof/>
+          <w:sz w:val="28"/>
+          <w:lang w:eastAsia="pl-PL"/>
+        </w:rPr>
+        <w:drawing>
+          <wp:inline distT="0" distB="0" distL="0" distR="0" wp14:anchorId="221F5FD0" wp14:editId="54AB8AF9">
+            <wp:extent cx="4503810" cy="1127858"/>
+            <wp:effectExtent l="0" t="0" r="0" b="0"/>
+            <wp:docPr id="2" name="Obraz 2"/>
+            <wp:cNvGraphicFramePr>
+              <a:graphicFrameLocks xmlns:a="http://schemas.openxmlformats.org/drawingml/2006/main" noChangeAspect="1"/>
+            </wp:cNvGraphicFramePr>
+            <a:graphic xmlns:a="http://schemas.openxmlformats.org/drawingml/2006/main">
+              <a:graphicData uri="http://schemas.openxmlformats.org/drawingml/2006/picture">
+                <pic:pic xmlns:pic="http://schemas.openxmlformats.org/drawingml/2006/picture">
+                  <pic:nvPicPr>
+                    <pic:cNvPr id="1" name=""/>
+                    <pic:cNvPicPr/>
+                  </pic:nvPicPr>
+                  <pic:blipFill>
+                    <a:blip r:embed="rId15"/>
+                    <a:stretch>
+                      <a:fillRect/>
+                    </a:stretch>
+                  </pic:blipFill>
+                  <pic:spPr>
+                    <a:xfrm>
+                      <a:off x="0" y="0"/>
+                      <a:ext cx="4503810" cy="1127858"/>
+                    </a:xfrm>
+                    <a:prstGeom prst="rect">
+                      <a:avLst/>
+                    </a:prstGeom>
+                  </pic:spPr>
+                </pic:pic>
+              </a:graphicData>
+            </a:graphic>
+          </wp:inline>
+        </w:drawing>
+      </w:r>
+    </w:p>
+    <w:p>
+      <w:pPr>
+        <w:rPr>
+          <w:rFonts w:asciiTheme="majorHAnsi" w:hAnsiTheme="majorHAnsi" w:cstheme="majorHAnsi"/>
+          <w:sz w:val="24"/>
+          <w:szCs w:val="24"/>
+        </w:rPr>
+      </w:pPr>
+      <w:r>
+        <w:rPr>
+          <w:rFonts w:asciiTheme="majorHAnsi" w:hAnsiTheme="majorHAnsi" w:cstheme="majorHAnsi"/>
+          <w:sz w:val="24"/>
+          <w:szCs w:val="24"/>
+        </w:rPr>
+        <w:t xml:space="preserve">Działanie nieprzerwane metronomu jest uzyskanie poprzez budowę odpowiedniej klasy implementujący interfejs Runnable i nadpisanie metody run. </w:t>
+      </w:r>
+    </w:p>
+    <w:p>
+      <w:pPr>
+        <w:jc w:val="center"/>
+        <w:rPr>
+          <w:rFonts w:asciiTheme="majorHAnsi" w:hAnsiTheme="majorHAnsi" w:cstheme="majorHAnsi"/>
+          <w:sz w:val="28"/>
+        </w:rPr>
+      </w:pPr>
+      <w:r>
+        <w:rPr>
+          <w:rFonts w:asciiTheme="majorHAnsi" w:hAnsiTheme="majorHAnsi" w:cstheme="majorHAnsi"/>
+          <w:noProof/>
+          <w:sz w:val="28"/>
+          <w:lang w:eastAsia="pl-PL"/>
+        </w:rPr>
+        <w:drawing>
+          <wp:inline distT="0" distB="0" distL="0" distR="0" wp14:anchorId="489C923A" wp14:editId="2E991069">
+            <wp:extent cx="4395702" cy="2457440"/>
+            <wp:effectExtent l="0" t="0" r="5080" b="635"/>
+            <wp:docPr id="6" name="Obraz 6"/>
+            <wp:cNvGraphicFramePr>
+              <a:graphicFrameLocks xmlns:a="http://schemas.openxmlformats.org/drawingml/2006/main" noChangeAspect="1"/>
+            </wp:cNvGraphicFramePr>
+            <a:graphic xmlns:a="http://schemas.openxmlformats.org/drawingml/2006/main">
+              <a:graphicData uri="http://schemas.openxmlformats.org/drawingml/2006/picture">
+                <pic:pic xmlns:pic="http://schemas.openxmlformats.org/drawingml/2006/picture">
+                  <pic:nvPicPr>
+                    <pic:cNvPr id="1" name=""/>
+                    <pic:cNvPicPr/>
+                  </pic:nvPicPr>
+                  <pic:blipFill>
+                    <a:blip r:embed="rId16"/>
+                    <a:stretch>
+                      <a:fillRect/>
+                    </a:stretch>
+                  </pic:blipFill>
+                  <pic:spPr>
+                    <a:xfrm>
+                      <a:off x="0" y="0"/>
+                      <a:ext cx="4423542" cy="2473004"/>
+                    </a:xfrm>
+                    <a:prstGeom prst="rect">
+                      <a:avLst/>
+                    </a:prstGeom>
+                  </pic:spPr>
+                </pic:pic>
+              </a:graphicData>
+            </a:graphic>
+          </wp:inline>
+        </w:drawing>
+      </w:r>
+    </w:p>
+    <w:p>
+      <w:pPr>
+        <w:rPr>
+          <w:rFonts w:asciiTheme="majorHAnsi" w:hAnsiTheme="majorHAnsi" w:cstheme="majorHAnsi"/>
+          <w:sz w:val="24"/>
+          <w:szCs w:val="24"/>
+        </w:rPr>
+      </w:pPr>
+      <w:r>
+        <w:rPr>
+          <w:rFonts w:asciiTheme="majorHAnsi" w:hAnsiTheme="majorHAnsi" w:cstheme="majorHAnsi"/>
+          <w:sz w:val="24"/>
+          <w:szCs w:val="24"/>
+        </w:rPr>
+        <w:lastRenderedPageBreak/>
+        <w:t>Klasa ta pozwala na zmianę tempa oraz metrum w dowolnej chwili co powoduje zmianę odległości między dźwiękami oraz wyboru dźwięku, który w danym momencie ma zostać odtworzony</w:t>
+      </w:r>
+    </w:p>
+    <w:p>
+      <w:pPr>
+        <w:jc w:val="center"/>
+        <w:rPr>
+          <w:rFonts w:asciiTheme="majorHAnsi" w:hAnsiTheme="majorHAnsi" w:cstheme="majorHAnsi"/>
+          <w:sz w:val="28"/>
+        </w:rPr>
+      </w:pPr>
+      <w:r>
+        <w:rPr>
+          <w:rFonts w:asciiTheme="majorHAnsi" w:hAnsiTheme="majorHAnsi" w:cstheme="majorHAnsi"/>
+          <w:noProof/>
+          <w:sz w:val="28"/>
+          <w:lang w:eastAsia="pl-PL"/>
+        </w:rPr>
+        <w:drawing>
+          <wp:inline distT="0" distB="0" distL="0" distR="0" wp14:anchorId="46BB1234" wp14:editId="16426110">
+            <wp:extent cx="3414056" cy="2918713"/>
+            <wp:effectExtent l="0" t="0" r="0" b="0"/>
+            <wp:docPr id="7" name="Obraz 7"/>
+            <wp:cNvGraphicFramePr>
+              <a:graphicFrameLocks xmlns:a="http://schemas.openxmlformats.org/drawingml/2006/main" noChangeAspect="1"/>
+            </wp:cNvGraphicFramePr>
+            <a:graphic xmlns:a="http://schemas.openxmlformats.org/drawingml/2006/main">
+              <a:graphicData uri="http://schemas.openxmlformats.org/drawingml/2006/picture">
+                <pic:pic xmlns:pic="http://schemas.openxmlformats.org/drawingml/2006/picture">
+                  <pic:nvPicPr>
+                    <pic:cNvPr id="1" name=""/>
+                    <pic:cNvPicPr/>
+                  </pic:nvPicPr>
+                  <pic:blipFill>
+                    <a:blip r:embed="rId17"/>
+                    <a:stretch>
+                      <a:fillRect/>
+                    </a:stretch>
+                  </pic:blipFill>
+                  <pic:spPr>
+                    <a:xfrm>
+                      <a:off x="0" y="0"/>
+                      <a:ext cx="3414056" cy="2918713"/>
+                    </a:xfrm>
+                    <a:prstGeom prst="rect">
+                      <a:avLst/>
+                    </a:prstGeom>
+                  </pic:spPr>
+                </pic:pic>
+              </a:graphicData>
+            </a:graphic>
+          </wp:inline>
+        </w:drawing>
+      </w:r>
+    </w:p>
+    <w:p>
+      <w:pPr>
         <w:pStyle w:val="Nagwek2"/>
         <w:numPr>
           <w:ilvl w:val="1"/>
@@ -2666,6 +3000,7 @@
         <w:t>Tworzenie bazy i uzupełnienie bazy danych z poziomu aplikacji</w:t>
       </w:r>
     </w:p>
+    <w:p/>
     <w:p>
       <w:pPr>
         <w:pStyle w:val="Nagwek2"/>
@@ -2685,6 +3020,951 @@
       </w:r>
     </w:p>
     <w:p>
+      <w:r>
+        <w:pict>
+          <v:shape id="_x0000_i1029" type="#_x0000_t75" style="width:453pt;height:276.6pt">
+            <v:imagedata r:id="rId18" o:title="nauka akordów"/>
+          </v:shape>
+        </w:pict>
+      </w:r>
+    </w:p>
+    <w:p>
+      <w:pPr>
+        <w:pStyle w:val="Nagwek2"/>
+        <w:rPr>
+          <w:color w:val="auto"/>
+          <w:sz w:val="24"/>
+          <w:szCs w:val="24"/>
+        </w:rPr>
+      </w:pPr>
+      <w:r>
+        <w:rPr>
+          <w:color w:val="auto"/>
+          <w:sz w:val="24"/>
+          <w:szCs w:val="24"/>
+        </w:rPr>
+        <w:lastRenderedPageBreak/>
+        <w:t xml:space="preserve">Funkcjonalność dotycząca </w:t>
+      </w:r>
+      <w:r>
+        <w:rPr>
+          <w:color w:val="auto"/>
+          <w:sz w:val="24"/>
+          <w:szCs w:val="24"/>
+        </w:rPr>
+        <w:t>nauki</w:t>
+      </w:r>
+      <w:r>
+        <w:rPr>
+          <w:color w:val="auto"/>
+          <w:sz w:val="24"/>
+          <w:szCs w:val="24"/>
+        </w:rPr>
+        <w:t xml:space="preserve"> akordów jest dostępna tylko d</w:t>
+      </w:r>
+      <w:r>
+        <w:rPr>
+          <w:color w:val="auto"/>
+          <w:sz w:val="24"/>
+          <w:szCs w:val="24"/>
+        </w:rPr>
+        <w:t>la zalogowanych użytkowników, a dla niezalogowanych jest możliwość tylko przeglądnięcia dostępnych akordów</w:t>
+      </w:r>
+      <w:r>
+        <w:rPr>
+          <w:color w:val="auto"/>
+          <w:sz w:val="24"/>
+          <w:szCs w:val="24"/>
+        </w:rPr>
+        <w:t>.</w:t>
+      </w:r>
+      <w:r>
+        <w:rPr>
+          <w:color w:val="auto"/>
+          <w:sz w:val="24"/>
+          <w:szCs w:val="24"/>
+        </w:rPr>
+        <w:t xml:space="preserve"> Wygląd dla okien spełniających tę funkcjonalność to pliki XML o nazwie activity_basic_learning, activity_show_chord, item_chords_group (adapter dla obiektu ListView, odpowiada za poprawne wyświetlenie listy grupy akordów), item_chords </w:t>
+      </w:r>
+      <w:r>
+        <w:rPr>
+          <w:color w:val="auto"/>
+          <w:sz w:val="24"/>
+          <w:szCs w:val="24"/>
+        </w:rPr>
+        <w:t>(adapter dla obiektu ListView, odpowiada za poprawne wyświetlenie listy akordów</w:t>
+      </w:r>
+      <w:r>
+        <w:rPr>
+          <w:color w:val="auto"/>
+          <w:sz w:val="24"/>
+          <w:szCs w:val="24"/>
+        </w:rPr>
+        <w:t xml:space="preserve"> w grupie</w:t>
+      </w:r>
+      <w:r>
+        <w:rPr>
+          <w:color w:val="auto"/>
+          <w:sz w:val="24"/>
+          <w:szCs w:val="24"/>
+        </w:rPr>
+        <w:t>)</w:t>
+      </w:r>
+      <w:r>
+        <w:rPr>
+          <w:color w:val="auto"/>
+          <w:sz w:val="24"/>
+        </w:rPr>
+        <w:t xml:space="preserve">. </w:t>
+      </w:r>
+      <w:r>
+        <w:rPr>
+          <w:color w:val="auto"/>
+          <w:sz w:val="24"/>
+          <w:szCs w:val="24"/>
+        </w:rPr>
+        <w:t xml:space="preserve">Do niego </w:t>
+      </w:r>
+      <w:r>
+        <w:rPr>
+          <w:color w:val="auto"/>
+          <w:sz w:val="24"/>
+          <w:szCs w:val="24"/>
+        </w:rPr>
+        <w:t>dołączany jest plik XML z nawigacją dolną aplikacji (plik bottom_nav)</w:t>
+      </w:r>
+      <w:r>
+        <w:rPr>
+          <w:color w:val="auto"/>
+          <w:sz w:val="24"/>
+          <w:szCs w:val="24"/>
+        </w:rPr>
+        <w:t xml:space="preserve"> oraz z nawigacją górną aplikacji (plik</w:t>
+      </w:r>
+      <w:r>
+        <w:rPr>
+          <w:color w:val="auto"/>
+          <w:sz w:val="24"/>
+          <w:szCs w:val="24"/>
+        </w:rPr>
+        <w:t xml:space="preserve"> top_nav).</w:t>
+      </w:r>
+    </w:p>
+    <w:p>
+      <w:pPr>
+        <w:rPr>
+          <w:rFonts w:asciiTheme="majorHAnsi" w:hAnsiTheme="majorHAnsi" w:cstheme="majorHAnsi"/>
+          <w:sz w:val="24"/>
+          <w:szCs w:val="24"/>
+        </w:rPr>
+      </w:pPr>
+      <w:r>
+        <w:rPr>
+          <w:rFonts w:asciiTheme="majorHAnsi" w:hAnsiTheme="majorHAnsi" w:cstheme="majorHAnsi"/>
+          <w:sz w:val="24"/>
+          <w:szCs w:val="24"/>
+        </w:rPr>
+        <w:t>Sprawdzenie akordów odbywa się p</w:t>
+      </w:r>
+      <w:r>
+        <w:rPr>
+          <w:rFonts w:asciiTheme="majorHAnsi" w:hAnsiTheme="majorHAnsi" w:cstheme="majorHAnsi"/>
+          <w:sz w:val="24"/>
+          <w:szCs w:val="24"/>
+        </w:rPr>
+        <w:t xml:space="preserve">oprzez sprawdzenie </w:t>
+      </w:r>
+      <w:r>
+        <w:rPr>
+          <w:rFonts w:asciiTheme="majorHAnsi" w:hAnsiTheme="majorHAnsi" w:cstheme="majorHAnsi"/>
+          <w:sz w:val="24"/>
+          <w:szCs w:val="24"/>
+        </w:rPr>
+        <w:t xml:space="preserve">częstotliwości dla poszczególnych strun i porównanie z pobranych wymaganych częstotliwościach z bazy danych. </w:t>
+      </w:r>
+      <w:r>
+        <w:rPr>
+          <w:rFonts w:asciiTheme="majorHAnsi" w:hAnsiTheme="majorHAnsi" w:cstheme="majorHAnsi"/>
+          <w:sz w:val="24"/>
+          <w:szCs w:val="24"/>
+        </w:rPr>
+        <w:t xml:space="preserve">Dane zostają pobrane dopiero w chwili wyboru, przez użytkownika, danego akordu. </w:t>
+      </w:r>
+    </w:p>
+    <w:p>
+      <w:pPr>
+        <w:jc w:val="center"/>
+        <w:rPr>
+          <w:rFonts w:asciiTheme="majorHAnsi" w:hAnsiTheme="majorHAnsi" w:cstheme="majorHAnsi"/>
+          <w:sz w:val="24"/>
+          <w:szCs w:val="24"/>
+        </w:rPr>
+      </w:pPr>
+      <w:r>
+        <w:rPr>
+          <w:rFonts w:asciiTheme="majorHAnsi" w:hAnsiTheme="majorHAnsi" w:cstheme="majorHAnsi"/>
+          <w:sz w:val="24"/>
+          <w:szCs w:val="24"/>
+        </w:rPr>
+        <w:drawing>
+          <wp:inline distT="0" distB="0" distL="0" distR="0" wp14:anchorId="76D1638E" wp14:editId="6505CC4B">
+            <wp:extent cx="5760720" cy="2317750"/>
+            <wp:effectExtent l="0" t="0" r="0" b="6350"/>
+            <wp:docPr id="8" name="Obraz 8"/>
+            <wp:cNvGraphicFramePr>
+              <a:graphicFrameLocks xmlns:a="http://schemas.openxmlformats.org/drawingml/2006/main" noChangeAspect="1"/>
+            </wp:cNvGraphicFramePr>
+            <a:graphic xmlns:a="http://schemas.openxmlformats.org/drawingml/2006/main">
+              <a:graphicData uri="http://schemas.openxmlformats.org/drawingml/2006/picture">
+                <pic:pic xmlns:pic="http://schemas.openxmlformats.org/drawingml/2006/picture">
+                  <pic:nvPicPr>
+                    <pic:cNvPr id="1" name=""/>
+                    <pic:cNvPicPr/>
+                  </pic:nvPicPr>
+                  <pic:blipFill>
+                    <a:blip r:embed="rId19"/>
+                    <a:stretch>
+                      <a:fillRect/>
+                    </a:stretch>
+                  </pic:blipFill>
+                  <pic:spPr>
+                    <a:xfrm>
+                      <a:off x="0" y="0"/>
+                      <a:ext cx="5760720" cy="2317750"/>
+                    </a:xfrm>
+                    <a:prstGeom prst="rect">
+                      <a:avLst/>
+                    </a:prstGeom>
+                  </pic:spPr>
+                </pic:pic>
+              </a:graphicData>
+            </a:graphic>
+          </wp:inline>
+        </w:drawing>
+      </w:r>
+    </w:p>
+    <w:p>
+      <w:pPr>
+        <w:rPr>
+          <w:rFonts w:asciiTheme="majorHAnsi" w:hAnsiTheme="majorHAnsi" w:cstheme="majorHAnsi"/>
+          <w:sz w:val="24"/>
+          <w:szCs w:val="24"/>
+        </w:rPr>
+      </w:pPr>
+      <w:r>
+        <w:rPr>
+          <w:rFonts w:asciiTheme="majorHAnsi" w:hAnsiTheme="majorHAnsi" w:cstheme="majorHAnsi"/>
+          <w:sz w:val="24"/>
+          <w:szCs w:val="24"/>
+        </w:rPr>
+        <w:t>Dane o akordzie pobierane zostają z kolekcji chords</w:t>
+      </w:r>
+      <w:r>
+        <w:rPr>
+          <w:rFonts w:asciiTheme="majorHAnsi" w:hAnsiTheme="majorHAnsi" w:cstheme="majorHAnsi"/>
+          <w:sz w:val="24"/>
+          <w:szCs w:val="24"/>
+        </w:rPr>
+        <w:t xml:space="preserve"> przy pomocy powyższej funkcji, a takie dane jak informacja o ilości prób lub punkty w kategoriach akord, grupa akordów lub podsumowanie pobierane są z kolekcji leaderboard (na zdjęciu metoda queryAttempt). Nadpisanie metody addOnCompileListener daje nam dostęp do danych w momencie powodzenia pobrania kolekcji. Jest to bardzo pomocne ponieważ już teraz kod jest zabezpieczony przed działaniem na pustych obiektach. Następnie przechodzi po kolekcjach i wybiera ten dokument którego kluczem jest odpowiednia nazwa grupy akordu. Kolejno są wywołane funkcje odpowiedzialne za tworzenie akordu z wymaganymi częstotliwościami i schematem danego akordu oraz funkcja odpowiedzialna za dane o postępach użytkownika.</w:t>
+      </w:r>
+    </w:p>
+    <w:p>
+      <w:pPr>
+        <w:rPr>
+          <w:rFonts w:asciiTheme="majorHAnsi" w:hAnsiTheme="majorHAnsi" w:cstheme="majorHAnsi"/>
+          <w:sz w:val="24"/>
+          <w:szCs w:val="24"/>
+        </w:rPr>
+      </w:pPr>
+      <w:r>
+        <w:rPr>
+          <w:rFonts w:asciiTheme="majorHAnsi" w:hAnsiTheme="majorHAnsi" w:cstheme="majorHAnsi"/>
+          <w:sz w:val="24"/>
+          <w:szCs w:val="24"/>
+        </w:rPr>
+        <w:lastRenderedPageBreak/>
+        <w:drawing>
+          <wp:inline distT="0" distB="0" distL="0" distR="0" wp14:anchorId="6FB01A35" wp14:editId="617C490D">
+            <wp:extent cx="5760720" cy="3066415"/>
+            <wp:effectExtent l="0" t="0" r="0" b="635"/>
+            <wp:docPr id="9" name="Obraz 9"/>
+            <wp:cNvGraphicFramePr>
+              <a:graphicFrameLocks xmlns:a="http://schemas.openxmlformats.org/drawingml/2006/main" noChangeAspect="1"/>
+            </wp:cNvGraphicFramePr>
+            <a:graphic xmlns:a="http://schemas.openxmlformats.org/drawingml/2006/main">
+              <a:graphicData uri="http://schemas.openxmlformats.org/drawingml/2006/picture">
+                <pic:pic xmlns:pic="http://schemas.openxmlformats.org/drawingml/2006/picture">
+                  <pic:nvPicPr>
+                    <pic:cNvPr id="1" name=""/>
+                    <pic:cNvPicPr/>
+                  </pic:nvPicPr>
+                  <pic:blipFill>
+                    <a:blip r:embed="rId20"/>
+                    <a:stretch>
+                      <a:fillRect/>
+                    </a:stretch>
+                  </pic:blipFill>
+                  <pic:spPr>
+                    <a:xfrm>
+                      <a:off x="0" y="0"/>
+                      <a:ext cx="5760720" cy="3066415"/>
+                    </a:xfrm>
+                    <a:prstGeom prst="rect">
+                      <a:avLst/>
+                    </a:prstGeom>
+                  </pic:spPr>
+                </pic:pic>
+              </a:graphicData>
+            </a:graphic>
+          </wp:inline>
+        </w:drawing>
+      </w:r>
+      <w:r>
+        <w:rPr>
+          <w:rFonts w:asciiTheme="majorHAnsi" w:hAnsiTheme="majorHAnsi" w:cstheme="majorHAnsi"/>
+          <w:sz w:val="24"/>
+          <w:szCs w:val="24"/>
+        </w:rPr>
+        <w:t xml:space="preserve"> </w:t>
+      </w:r>
+    </w:p>
+    <w:p>
+      <w:pPr>
+        <w:rPr>
+          <w:rFonts w:asciiTheme="majorHAnsi" w:hAnsiTheme="majorHAnsi" w:cstheme="majorHAnsi"/>
+          <w:sz w:val="24"/>
+          <w:szCs w:val="24"/>
+        </w:rPr>
+      </w:pPr>
+      <w:r>
+        <w:rPr>
+          <w:rFonts w:asciiTheme="majorHAnsi" w:hAnsiTheme="majorHAnsi" w:cstheme="majorHAnsi"/>
+          <w:sz w:val="24"/>
+          <w:szCs w:val="24"/>
+        </w:rPr>
+        <w:t xml:space="preserve">Obie funkcje są dość podobne do siebie. Dokumenty są dzielone na mniejsze </w:t>
+      </w:r>
+      <w:r>
+        <w:rPr>
+          <w:rFonts w:asciiTheme="majorHAnsi" w:hAnsiTheme="majorHAnsi" w:cstheme="majorHAnsi"/>
+          <w:sz w:val="24"/>
+          <w:szCs w:val="24"/>
+        </w:rPr>
+        <w:t xml:space="preserve">obiekty i rzutowane zostają na mapy typu HashMap dzięki czemu łatwiej można pobrać dane. Wystarczy wywołać metodę get a jako parametr podać klucz, który w tym przypadku jest też kluczem w dokumencie. </w:t>
+      </w:r>
+    </w:p>
+    <w:p>
+      <w:pPr>
+        <w:rPr>
+          <w:rFonts w:asciiTheme="majorHAnsi" w:hAnsiTheme="majorHAnsi" w:cstheme="majorHAnsi"/>
+          <w:sz w:val="24"/>
+          <w:szCs w:val="24"/>
+        </w:rPr>
+      </w:pPr>
+      <w:r>
+        <w:rPr>
+          <w:rFonts w:asciiTheme="majorHAnsi" w:hAnsiTheme="majorHAnsi" w:cstheme="majorHAnsi"/>
+          <w:sz w:val="24"/>
+          <w:szCs w:val="24"/>
+        </w:rPr>
+        <w:t xml:space="preserve">Po pobraniu danych o akordzie (i wybraniu wcześniejszym trybu – w tym przypadku jest to tryb nauka) zostaje uruchomiony wątek który sprawdza poprawność dźwięku na strunie. Jeśli dźwięk jest poprawny to odpowiednia struna zostaje zaznaczona na kolor zielony. W kolejnej iteracji pętli ta struna zostaje pominięta w sprawdzaniu. Jeśli wszystkie struny zostają oznaczone jako prawidłowe pętla kończy się i użytkownik zostaje poinformowany o poprawnym zagraniu akordu. </w:t>
+      </w:r>
+    </w:p>
+    <w:p>
+      <w:pPr>
+        <w:rPr>
+          <w:rFonts w:asciiTheme="majorHAnsi" w:hAnsiTheme="majorHAnsi" w:cstheme="majorHAnsi"/>
+          <w:sz w:val="24"/>
+          <w:szCs w:val="24"/>
+        </w:rPr>
+      </w:pPr>
+      <w:r>
+        <w:rPr>
+          <w:rFonts w:asciiTheme="majorHAnsi" w:hAnsiTheme="majorHAnsi" w:cstheme="majorHAnsi"/>
+          <w:sz w:val="24"/>
+          <w:szCs w:val="24"/>
+        </w:rPr>
+        <w:t xml:space="preserve">W przypadku trybu ranking następują </w:t>
+      </w:r>
+      <w:r>
+        <w:rPr>
+          <w:rFonts w:asciiTheme="majorHAnsi" w:hAnsiTheme="majorHAnsi" w:cstheme="majorHAnsi"/>
+          <w:sz w:val="24"/>
+          <w:szCs w:val="24"/>
+        </w:rPr>
+        <w:t>trzy</w:t>
+      </w:r>
+      <w:r>
+        <w:rPr>
+          <w:rFonts w:asciiTheme="majorHAnsi" w:hAnsiTheme="majorHAnsi" w:cstheme="majorHAnsi"/>
+          <w:sz w:val="24"/>
+          <w:szCs w:val="24"/>
+        </w:rPr>
+        <w:t xml:space="preserve"> zmiany. </w:t>
+      </w:r>
+      <w:r>
+        <w:rPr>
+          <w:rFonts w:asciiTheme="majorHAnsi" w:hAnsiTheme="majorHAnsi" w:cstheme="majorHAnsi"/>
+          <w:sz w:val="24"/>
+          <w:szCs w:val="24"/>
+        </w:rPr>
+        <w:t xml:space="preserve">Otóż pierwsza rzucająca się zmiana to zniknięcie schematu i pojawienie się przycisku „pokaż schemat”. Pozwala ona na określenie punktów w </w:t>
+      </w:r>
+      <w:r>
+        <w:rPr>
+          <w:rFonts w:asciiTheme="majorHAnsi" w:hAnsiTheme="majorHAnsi" w:cstheme="majorHAnsi"/>
+          <w:sz w:val="24"/>
+          <w:szCs w:val="24"/>
+        </w:rPr>
+        <w:t>dalszej</w:t>
+      </w:r>
+      <w:r>
+        <w:rPr>
+          <w:rFonts w:asciiTheme="majorHAnsi" w:hAnsiTheme="majorHAnsi" w:cstheme="majorHAnsi"/>
+          <w:sz w:val="24"/>
+          <w:szCs w:val="24"/>
+        </w:rPr>
+        <w:t xml:space="preserve"> części działania programu. Gdy </w:t>
+      </w:r>
+      <w:r>
+        <w:rPr>
+          <w:rFonts w:asciiTheme="majorHAnsi" w:hAnsiTheme="majorHAnsi" w:cstheme="majorHAnsi"/>
+          <w:sz w:val="24"/>
+          <w:szCs w:val="24"/>
+        </w:rPr>
+        <w:t>schemat</w:t>
+      </w:r>
+      <w:r>
+        <w:rPr>
+          <w:rFonts w:asciiTheme="majorHAnsi" w:hAnsiTheme="majorHAnsi" w:cstheme="majorHAnsi"/>
+          <w:sz w:val="24"/>
+          <w:szCs w:val="24"/>
+        </w:rPr>
+        <w:t xml:space="preserve"> zostaje wyświetlony poprzez kliknięcie w </w:t>
+      </w:r>
+      <w:r>
+        <w:rPr>
+          <w:rFonts w:asciiTheme="majorHAnsi" w:hAnsiTheme="majorHAnsi" w:cstheme="majorHAnsi"/>
+          <w:sz w:val="24"/>
+          <w:szCs w:val="24"/>
+        </w:rPr>
+        <w:t>przycisk</w:t>
+      </w:r>
+      <w:r>
+        <w:rPr>
+          <w:rFonts w:asciiTheme="majorHAnsi" w:hAnsiTheme="majorHAnsi" w:cstheme="majorHAnsi"/>
+          <w:sz w:val="24"/>
+          <w:szCs w:val="24"/>
+        </w:rPr>
+        <w:t xml:space="preserve"> „Pokaż schemat” zostaje on włączy przez resztę działania </w:t>
+      </w:r>
+      <w:r>
+        <w:rPr>
+          <w:rFonts w:asciiTheme="majorHAnsi" w:hAnsiTheme="majorHAnsi" w:cstheme="majorHAnsi"/>
+          <w:sz w:val="24"/>
+          <w:szCs w:val="24"/>
+        </w:rPr>
+        <w:t>rundy (składa się z 4 prób) nie zostanie naliczone 100 punktów. Kolejną rzucająca się w oczy zmianą jest pojawienie się licznika czasu. Jest on bardzo ważny w procesie przyznawania punktów.</w:t>
+      </w:r>
+      <w:r>
+        <w:rPr>
+          <w:rFonts w:asciiTheme="majorHAnsi" w:hAnsiTheme="majorHAnsi" w:cstheme="majorHAnsi"/>
+          <w:sz w:val="24"/>
+          <w:szCs w:val="24"/>
+        </w:rPr>
+        <w:t xml:space="preserve"> Trzecim składnikiem w przyznawaniu punktów jest ogólna liczba podejść przez użytkownika. Wyróżnione są 3 etapy. Jeśli użytkownik podchodzi do danego akordu pierwszy, drugi lub trzeci raz to liczba punktów nadana w próbie jest mnożona odpowiednio </w:t>
+      </w:r>
+      <w:r>
+        <w:rPr>
+          <w:rFonts w:asciiTheme="majorHAnsi" w:hAnsiTheme="majorHAnsi" w:cstheme="majorHAnsi"/>
+          <w:sz w:val="24"/>
+          <w:szCs w:val="24"/>
+        </w:rPr>
+        <w:t>5</w:t>
+      </w:r>
+      <w:r>
+        <w:rPr>
+          <w:rFonts w:asciiTheme="majorHAnsi" w:hAnsiTheme="majorHAnsi" w:cstheme="majorHAnsi"/>
+          <w:sz w:val="24"/>
+          <w:szCs w:val="24"/>
+        </w:rPr>
+        <w:t>,</w:t>
+      </w:r>
+      <w:r>
+        <w:rPr>
+          <w:rFonts w:asciiTheme="majorHAnsi" w:hAnsiTheme="majorHAnsi" w:cstheme="majorHAnsi"/>
+          <w:sz w:val="24"/>
+          <w:szCs w:val="24"/>
+        </w:rPr>
+        <w:t xml:space="preserve"> 4, 3 a w pozostałych przypadkach </w:t>
+      </w:r>
+      <w:r>
+        <w:rPr>
+          <w:rFonts w:asciiTheme="majorHAnsi" w:hAnsiTheme="majorHAnsi" w:cstheme="majorHAnsi"/>
+          <w:sz w:val="24"/>
+          <w:szCs w:val="24"/>
+        </w:rPr>
+        <w:t xml:space="preserve"> </w:t>
+      </w:r>
+      <w:r>
+        <w:rPr>
+          <w:rFonts w:asciiTheme="majorHAnsi" w:hAnsiTheme="majorHAnsi" w:cstheme="majorHAnsi"/>
+          <w:sz w:val="24"/>
+          <w:szCs w:val="24"/>
+        </w:rPr>
+        <w:t>mnożnik punktów nie występuje.</w:t>
+      </w:r>
+      <w:r>
+        <w:rPr>
+          <w:rFonts w:asciiTheme="majorHAnsi" w:hAnsiTheme="majorHAnsi" w:cstheme="majorHAnsi"/>
+          <w:sz w:val="24"/>
+          <w:szCs w:val="24"/>
+        </w:rPr>
+        <w:t xml:space="preserve"> Poniżej znajduje się tabela z punktami. </w:t>
+      </w:r>
+    </w:p>
+    <w:tbl>
+      <w:tblPr>
+        <w:tblStyle w:val="Tabela-Siatka"/>
+        <w:tblW w:w="0" w:type="auto"/>
+        <w:tblLook w:val="04A0" w:firstRow="1" w:lastRow="0" w:firstColumn="1" w:lastColumn="0" w:noHBand="0" w:noVBand="1"/>
+      </w:tblPr>
+      <w:tblGrid>
+        <w:gridCol w:w="1746"/>
+        <w:gridCol w:w="654"/>
+        <w:gridCol w:w="636"/>
+        <w:gridCol w:w="873"/>
+        <w:gridCol w:w="902"/>
+        <w:gridCol w:w="903"/>
+        <w:gridCol w:w="902"/>
+        <w:gridCol w:w="903"/>
+        <w:gridCol w:w="1053"/>
+      </w:tblGrid>
+      <w:tr>
+        <w:trPr>
+          <w:trHeight w:val="273"/>
+        </w:trPr>
+        <w:tc>
+          <w:tcPr>
+            <w:tcW w:w="1746" w:type="dxa"/>
+          </w:tcPr>
+          <w:p>
+            <w:pPr>
+              <w:rPr>
+                <w:rFonts w:asciiTheme="majorHAnsi" w:hAnsiTheme="majorHAnsi" w:cstheme="majorHAnsi"/>
+                <w:sz w:val="24"/>
+                <w:szCs w:val="24"/>
+              </w:rPr>
+            </w:pPr>
+            <w:r>
+              <w:rPr>
+                <w:rFonts w:asciiTheme="majorHAnsi" w:hAnsiTheme="majorHAnsi" w:cstheme="majorHAnsi"/>
+                <w:sz w:val="24"/>
+                <w:szCs w:val="24"/>
+              </w:rPr>
+              <w:t>czas [s]</w:t>
+            </w:r>
+          </w:p>
+        </w:tc>
+        <w:tc>
+          <w:tcPr>
+            <w:tcW w:w="654" w:type="dxa"/>
+          </w:tcPr>
+          <w:p>
+            <w:pPr>
+              <w:rPr>
+                <w:rFonts w:asciiTheme="majorHAnsi" w:hAnsiTheme="majorHAnsi" w:cstheme="majorHAnsi"/>
+                <w:sz w:val="24"/>
+                <w:szCs w:val="24"/>
+              </w:rPr>
+            </w:pPr>
+            <w:r>
+              <w:rPr>
+                <w:rFonts w:asciiTheme="majorHAnsi" w:hAnsiTheme="majorHAnsi" w:cstheme="majorHAnsi"/>
+                <w:sz w:val="24"/>
+                <w:szCs w:val="24"/>
+              </w:rPr>
+              <w:t>&lt;8</w:t>
+            </w:r>
+          </w:p>
+        </w:tc>
+        <w:tc>
+          <w:tcPr>
+            <w:tcW w:w="636" w:type="dxa"/>
+          </w:tcPr>
+          <w:p>
+            <w:pPr>
+              <w:rPr>
+                <w:rFonts w:asciiTheme="majorHAnsi" w:hAnsiTheme="majorHAnsi" w:cstheme="majorHAnsi"/>
+                <w:sz w:val="24"/>
+                <w:szCs w:val="24"/>
+              </w:rPr>
+            </w:pPr>
+            <w:r>
+              <w:rPr>
+                <w:rFonts w:asciiTheme="majorHAnsi" w:hAnsiTheme="majorHAnsi" w:cstheme="majorHAnsi"/>
+                <w:sz w:val="24"/>
+                <w:szCs w:val="24"/>
+              </w:rPr>
+              <w:t>8-9</w:t>
+            </w:r>
+          </w:p>
+        </w:tc>
+        <w:tc>
+          <w:tcPr>
+            <w:tcW w:w="873" w:type="dxa"/>
+          </w:tcPr>
+          <w:p>
+            <w:pPr>
+              <w:rPr>
+                <w:rFonts w:asciiTheme="majorHAnsi" w:hAnsiTheme="majorHAnsi" w:cstheme="majorHAnsi"/>
+                <w:sz w:val="24"/>
+                <w:szCs w:val="24"/>
+              </w:rPr>
+            </w:pPr>
+            <w:r>
+              <w:rPr>
+                <w:rFonts w:asciiTheme="majorHAnsi" w:hAnsiTheme="majorHAnsi" w:cstheme="majorHAnsi"/>
+                <w:sz w:val="24"/>
+                <w:szCs w:val="24"/>
+              </w:rPr>
+              <w:t>10-19</w:t>
+            </w:r>
+          </w:p>
+        </w:tc>
+        <w:tc>
+          <w:tcPr>
+            <w:tcW w:w="902" w:type="dxa"/>
+          </w:tcPr>
+          <w:p>
+            <w:pPr>
+              <w:rPr>
+                <w:rFonts w:asciiTheme="majorHAnsi" w:hAnsiTheme="majorHAnsi" w:cstheme="majorHAnsi"/>
+                <w:sz w:val="24"/>
+                <w:szCs w:val="24"/>
+              </w:rPr>
+            </w:pPr>
+            <w:r>
+              <w:rPr>
+                <w:rFonts w:asciiTheme="majorHAnsi" w:hAnsiTheme="majorHAnsi" w:cstheme="majorHAnsi"/>
+                <w:sz w:val="24"/>
+                <w:szCs w:val="24"/>
+              </w:rPr>
+              <w:t>20-29</w:t>
+            </w:r>
+          </w:p>
+        </w:tc>
+        <w:tc>
+          <w:tcPr>
+            <w:tcW w:w="903" w:type="dxa"/>
+          </w:tcPr>
+          <w:p>
+            <w:pPr>
+              <w:rPr>
+                <w:rFonts w:asciiTheme="majorHAnsi" w:hAnsiTheme="majorHAnsi" w:cstheme="majorHAnsi"/>
+                <w:sz w:val="24"/>
+                <w:szCs w:val="24"/>
+              </w:rPr>
+            </w:pPr>
+            <w:r>
+              <w:rPr>
+                <w:rFonts w:asciiTheme="majorHAnsi" w:hAnsiTheme="majorHAnsi" w:cstheme="majorHAnsi"/>
+                <w:sz w:val="24"/>
+                <w:szCs w:val="24"/>
+              </w:rPr>
+              <w:t>30-39</w:t>
+            </w:r>
+          </w:p>
+        </w:tc>
+        <w:tc>
+          <w:tcPr>
+            <w:tcW w:w="902" w:type="dxa"/>
+          </w:tcPr>
+          <w:p>
+            <w:pPr>
+              <w:rPr>
+                <w:rFonts w:asciiTheme="majorHAnsi" w:hAnsiTheme="majorHAnsi" w:cstheme="majorHAnsi"/>
+                <w:sz w:val="24"/>
+                <w:szCs w:val="24"/>
+              </w:rPr>
+            </w:pPr>
+            <w:r>
+              <w:rPr>
+                <w:rFonts w:asciiTheme="majorHAnsi" w:hAnsiTheme="majorHAnsi" w:cstheme="majorHAnsi"/>
+                <w:sz w:val="24"/>
+                <w:szCs w:val="24"/>
+              </w:rPr>
+              <w:t>40-49</w:t>
+            </w:r>
+          </w:p>
+        </w:tc>
+        <w:tc>
+          <w:tcPr>
+            <w:tcW w:w="903" w:type="dxa"/>
+          </w:tcPr>
+          <w:p>
+            <w:pPr>
+              <w:rPr>
+                <w:rFonts w:asciiTheme="majorHAnsi" w:hAnsiTheme="majorHAnsi" w:cstheme="majorHAnsi"/>
+                <w:sz w:val="24"/>
+                <w:szCs w:val="24"/>
+              </w:rPr>
+            </w:pPr>
+            <w:r>
+              <w:rPr>
+                <w:rFonts w:asciiTheme="majorHAnsi" w:hAnsiTheme="majorHAnsi" w:cstheme="majorHAnsi"/>
+                <w:sz w:val="24"/>
+                <w:szCs w:val="24"/>
+              </w:rPr>
+              <w:t>50-59</w:t>
+            </w:r>
+          </w:p>
+        </w:tc>
+        <w:tc>
+          <w:tcPr>
+            <w:tcW w:w="1053" w:type="dxa"/>
+          </w:tcPr>
+          <w:p>
+            <w:pPr>
+              <w:rPr>
+                <w:rFonts w:asciiTheme="majorHAnsi" w:hAnsiTheme="majorHAnsi" w:cstheme="majorHAnsi"/>
+                <w:sz w:val="24"/>
+                <w:szCs w:val="24"/>
+              </w:rPr>
+            </w:pPr>
+            <w:r>
+              <w:rPr>
+                <w:rFonts w:asciiTheme="majorHAnsi" w:hAnsiTheme="majorHAnsi" w:cstheme="majorHAnsi"/>
+                <w:sz w:val="24"/>
+                <w:szCs w:val="24"/>
+              </w:rPr>
+              <w:t>60-120</w:t>
+            </w:r>
+          </w:p>
+        </w:tc>
+      </w:tr>
+      <w:tr>
+        <w:trPr>
+          <w:trHeight w:val="536"/>
+        </w:trPr>
+        <w:tc>
+          <w:tcPr>
+            <w:tcW w:w="1746" w:type="dxa"/>
+          </w:tcPr>
+          <w:p>
+            <w:pPr>
+              <w:rPr>
+                <w:rFonts w:asciiTheme="majorHAnsi" w:hAnsiTheme="majorHAnsi" w:cstheme="majorHAnsi"/>
+                <w:sz w:val="24"/>
+                <w:szCs w:val="24"/>
+              </w:rPr>
+            </w:pPr>
+            <w:r>
+              <w:rPr>
+                <w:rFonts w:asciiTheme="majorHAnsi" w:hAnsiTheme="majorHAnsi" w:cstheme="majorHAnsi"/>
+                <w:sz w:val="24"/>
+                <w:szCs w:val="24"/>
+              </w:rPr>
+              <w:t>Liczba punktów</w:t>
+            </w:r>
+          </w:p>
+        </w:tc>
+        <w:tc>
+          <w:tcPr>
+            <w:tcW w:w="654" w:type="dxa"/>
+          </w:tcPr>
+          <w:p>
+            <w:pPr>
+              <w:rPr>
+                <w:rFonts w:asciiTheme="majorHAnsi" w:hAnsiTheme="majorHAnsi" w:cstheme="majorHAnsi"/>
+                <w:sz w:val="24"/>
+                <w:szCs w:val="24"/>
+              </w:rPr>
+            </w:pPr>
+            <w:r>
+              <w:rPr>
+                <w:rFonts w:asciiTheme="majorHAnsi" w:hAnsiTheme="majorHAnsi" w:cstheme="majorHAnsi"/>
+                <w:sz w:val="24"/>
+                <w:szCs w:val="24"/>
+              </w:rPr>
+              <w:t>200</w:t>
+            </w:r>
+          </w:p>
+        </w:tc>
+        <w:tc>
+          <w:tcPr>
+            <w:tcW w:w="636" w:type="dxa"/>
+          </w:tcPr>
+          <w:p>
+            <w:pPr>
+              <w:rPr>
+                <w:rFonts w:asciiTheme="majorHAnsi" w:hAnsiTheme="majorHAnsi" w:cstheme="majorHAnsi"/>
+                <w:sz w:val="24"/>
+                <w:szCs w:val="24"/>
+              </w:rPr>
+            </w:pPr>
+            <w:r>
+              <w:rPr>
+                <w:rFonts w:asciiTheme="majorHAnsi" w:hAnsiTheme="majorHAnsi" w:cstheme="majorHAnsi"/>
+                <w:sz w:val="24"/>
+                <w:szCs w:val="24"/>
+              </w:rPr>
+              <w:t>150</w:t>
+            </w:r>
+          </w:p>
+        </w:tc>
+        <w:tc>
+          <w:tcPr>
+            <w:tcW w:w="873" w:type="dxa"/>
+          </w:tcPr>
+          <w:p>
+            <w:pPr>
+              <w:rPr>
+                <w:rFonts w:asciiTheme="majorHAnsi" w:hAnsiTheme="majorHAnsi" w:cstheme="majorHAnsi"/>
+                <w:sz w:val="24"/>
+                <w:szCs w:val="24"/>
+              </w:rPr>
+            </w:pPr>
+            <w:r>
+              <w:rPr>
+                <w:rFonts w:asciiTheme="majorHAnsi" w:hAnsiTheme="majorHAnsi" w:cstheme="majorHAnsi"/>
+                <w:sz w:val="24"/>
+                <w:szCs w:val="24"/>
+              </w:rPr>
+              <w:t>140</w:t>
+            </w:r>
+          </w:p>
+        </w:tc>
+        <w:tc>
+          <w:tcPr>
+            <w:tcW w:w="902" w:type="dxa"/>
+          </w:tcPr>
+          <w:p>
+            <w:pPr>
+              <w:rPr>
+                <w:rFonts w:asciiTheme="majorHAnsi" w:hAnsiTheme="majorHAnsi" w:cstheme="majorHAnsi"/>
+                <w:sz w:val="24"/>
+                <w:szCs w:val="24"/>
+              </w:rPr>
+            </w:pPr>
+            <w:r>
+              <w:rPr>
+                <w:rFonts w:asciiTheme="majorHAnsi" w:hAnsiTheme="majorHAnsi" w:cstheme="majorHAnsi"/>
+                <w:sz w:val="24"/>
+                <w:szCs w:val="24"/>
+              </w:rPr>
+              <w:t>130</w:t>
+            </w:r>
+          </w:p>
+        </w:tc>
+        <w:tc>
+          <w:tcPr>
+            <w:tcW w:w="903" w:type="dxa"/>
+          </w:tcPr>
+          <w:p>
+            <w:pPr>
+              <w:rPr>
+                <w:rFonts w:asciiTheme="majorHAnsi" w:hAnsiTheme="majorHAnsi" w:cstheme="majorHAnsi"/>
+                <w:sz w:val="24"/>
+                <w:szCs w:val="24"/>
+              </w:rPr>
+            </w:pPr>
+            <w:r>
+              <w:rPr>
+                <w:rFonts w:asciiTheme="majorHAnsi" w:hAnsiTheme="majorHAnsi" w:cstheme="majorHAnsi"/>
+                <w:sz w:val="24"/>
+                <w:szCs w:val="24"/>
+              </w:rPr>
+              <w:t>120</w:t>
+            </w:r>
+          </w:p>
+        </w:tc>
+        <w:tc>
+          <w:tcPr>
+            <w:tcW w:w="902" w:type="dxa"/>
+          </w:tcPr>
+          <w:p>
+            <w:pPr>
+              <w:rPr>
+                <w:rFonts w:asciiTheme="majorHAnsi" w:hAnsiTheme="majorHAnsi" w:cstheme="majorHAnsi"/>
+                <w:sz w:val="24"/>
+                <w:szCs w:val="24"/>
+              </w:rPr>
+            </w:pPr>
+            <w:r>
+              <w:rPr>
+                <w:rFonts w:asciiTheme="majorHAnsi" w:hAnsiTheme="majorHAnsi" w:cstheme="majorHAnsi"/>
+                <w:sz w:val="24"/>
+                <w:szCs w:val="24"/>
+              </w:rPr>
+              <w:t>110</w:t>
+            </w:r>
+          </w:p>
+        </w:tc>
+        <w:tc>
+          <w:tcPr>
+            <w:tcW w:w="903" w:type="dxa"/>
+          </w:tcPr>
+          <w:p>
+            <w:pPr>
+              <w:rPr>
+                <w:rFonts w:asciiTheme="majorHAnsi" w:hAnsiTheme="majorHAnsi" w:cstheme="majorHAnsi"/>
+                <w:sz w:val="24"/>
+                <w:szCs w:val="24"/>
+              </w:rPr>
+            </w:pPr>
+            <w:r>
+              <w:rPr>
+                <w:rFonts w:asciiTheme="majorHAnsi" w:hAnsiTheme="majorHAnsi" w:cstheme="majorHAnsi"/>
+                <w:sz w:val="24"/>
+                <w:szCs w:val="24"/>
+              </w:rPr>
+              <w:t>100</w:t>
+            </w:r>
+          </w:p>
+        </w:tc>
+        <w:tc>
+          <w:tcPr>
+            <w:tcW w:w="1053" w:type="dxa"/>
+          </w:tcPr>
+          <w:p>
+            <w:pPr>
+              <w:rPr>
+                <w:rFonts w:asciiTheme="majorHAnsi" w:hAnsiTheme="majorHAnsi" w:cstheme="majorHAnsi"/>
+                <w:sz w:val="24"/>
+                <w:szCs w:val="24"/>
+              </w:rPr>
+            </w:pPr>
+            <w:r>
+              <w:rPr>
+                <w:rFonts w:asciiTheme="majorHAnsi" w:hAnsiTheme="majorHAnsi" w:cstheme="majorHAnsi"/>
+                <w:sz w:val="24"/>
+                <w:szCs w:val="24"/>
+              </w:rPr>
+              <w:t>50</w:t>
+            </w:r>
+          </w:p>
+        </w:tc>
+      </w:tr>
+    </w:tbl>
+    <w:p>
+      <w:pPr>
+        <w:rPr>
+          <w:rFonts w:asciiTheme="majorHAnsi" w:hAnsiTheme="majorHAnsi" w:cstheme="majorHAnsi"/>
+          <w:sz w:val="24"/>
+          <w:szCs w:val="24"/>
+        </w:rPr>
+      </w:pPr>
+      <w:r>
+        <w:rPr>
+          <w:rFonts w:asciiTheme="majorHAnsi" w:hAnsiTheme="majorHAnsi" w:cstheme="majorHAnsi"/>
+          <w:sz w:val="24"/>
+          <w:szCs w:val="24"/>
+        </w:rPr>
+        <w:t xml:space="preserve">Kolejną zmiana w trybie rankingu jest okienko, które pojawia się po zagraniu wszystkich strun poprawnie. Otóż użytkownik zostaje poinformowany o numerze próby w danej rudzie oraz o punktach zdobytych podczas trwania próby i podsumowanie punktów zdobytych w rundzie. </w:t>
+      </w:r>
+    </w:p>
+    <w:p>
       <w:pPr>
         <w:pStyle w:val="Nagwek2"/>
         <w:numPr>
@@ -2699,6 +3979,7 @@
         <w:rPr>
           <w:color w:val="auto"/>
         </w:rPr>
+        <w:lastRenderedPageBreak/>
         <w:t>Wyświetlenie rankingu z podziałem na poszczególne grupy</w:t>
       </w:r>
     </w:p>
@@ -2775,7 +4056,10 @@
       </w:r>
     </w:p>
     <w:p/>
-    <w:p/>
+    <w:p>
+      <w:bookmarkStart w:id="0" w:name="_GoBack"/>
+      <w:bookmarkEnd w:id="0"/>
+    </w:p>
     <w:sectPr>
       <w:pgSz w:w="11906" w:h="16838"/>
       <w:pgMar w:top="1417" w:right="1417" w:bottom="1417" w:left="1417" w:header="708" w:footer="708" w:gutter="0"/>
@@ -3854,6 +5138,32 @@
       <w:contextualSpacing/>
     </w:pPr>
   </w:style>
+  <w:style w:type="table" w:styleId="Tabela-Siatka">
+    <w:name w:val="Table Grid"/>
+    <w:basedOn w:val="Standardowy"/>
+    <w:uiPriority w:val="39"/>
+    <w:rsid w:val="00A749EE"/>
+    <w:pPr>
+      <w:spacing w:after="0" w:line="240" w:lineRule="auto"/>
+    </w:pPr>
+    <w:tblPr>
+      <w:tblInd w:w="0" w:type="dxa"/>
+      <w:tblBorders>
+        <w:top w:val="single" w:sz="4" w:space="0" w:color="auto"/>
+        <w:left w:val="single" w:sz="4" w:space="0" w:color="auto"/>
+        <w:bottom w:val="single" w:sz="4" w:space="0" w:color="auto"/>
+        <w:right w:val="single" w:sz="4" w:space="0" w:color="auto"/>
+        <w:insideH w:val="single" w:sz="4" w:space="0" w:color="auto"/>
+        <w:insideV w:val="single" w:sz="4" w:space="0" w:color="auto"/>
+      </w:tblBorders>
+      <w:tblCellMar>
+        <w:top w:w="0" w:type="dxa"/>
+        <w:left w:w="108" w:type="dxa"/>
+        <w:bottom w:w="0" w:type="dxa"/>
+        <w:right w:w="108" w:type="dxa"/>
+      </w:tblCellMar>
+    </w:tblPr>
+  </w:style>
 </w:styles>
 </file>
 

</xml_diff>